<commit_message>
Created a working search algorithm for the employee
</commit_message>
<xml_diff>
--- a/Write Up/Isaac Patrickson Final Assessment Write Up.docx
+++ b/Write Up/Isaac Patrickson Final Assessment Write Up.docx
@@ -3307,15 +3307,7 @@
           </w:tcPr>
           <w:p>
             <w:r>
-              <w:t>‘</w:t>
-            </w:r>
-            <w:proofErr w:type="spellStart"/>
-            <w:r>
-              <w:t>clientID</w:t>
-            </w:r>
-            <w:proofErr w:type="spellEnd"/>
-            <w:r>
-              <w:t>’</w:t>
+              <w:t>‘clientID’</w:t>
             </w:r>
           </w:p>
         </w:tc>
@@ -3357,15 +3349,7 @@
           </w:tcPr>
           <w:p>
             <w:r>
-              <w:t>‘</w:t>
-            </w:r>
-            <w:proofErr w:type="spellStart"/>
-            <w:r>
-              <w:t>clientName</w:t>
-            </w:r>
-            <w:proofErr w:type="spellEnd"/>
-            <w:r>
-              <w:t>’</w:t>
+              <w:t>‘clientName’</w:t>
             </w:r>
           </w:p>
         </w:tc>
@@ -3407,15 +3391,7 @@
           </w:tcPr>
           <w:p>
             <w:r>
-              <w:t>‘</w:t>
-            </w:r>
-            <w:proofErr w:type="spellStart"/>
-            <w:r>
-              <w:t>contractStatus</w:t>
-            </w:r>
-            <w:proofErr w:type="spellEnd"/>
-            <w:r>
-              <w:t>’</w:t>
+              <w:t>‘contractStatus’</w:t>
             </w:r>
           </w:p>
         </w:tc>
@@ -3457,15 +3433,7 @@
           </w:tcPr>
           <w:p>
             <w:r>
-              <w:t>‘</w:t>
-            </w:r>
-            <w:proofErr w:type="spellStart"/>
-            <w:r>
-              <w:t>contractStartDate</w:t>
-            </w:r>
-            <w:proofErr w:type="spellEnd"/>
-            <w:r>
-              <w:t>’</w:t>
+              <w:t>‘contractStartDate’</w:t>
             </w:r>
           </w:p>
         </w:tc>
@@ -3522,15 +3490,7 @@
           </w:tcPr>
           <w:p>
             <w:r>
-              <w:t>‘</w:t>
-            </w:r>
-            <w:proofErr w:type="spellStart"/>
-            <w:r>
-              <w:t>contractEndDate</w:t>
-            </w:r>
-            <w:proofErr w:type="spellEnd"/>
-            <w:r>
-              <w:t>’</w:t>
+              <w:t>‘contractEndDate’</w:t>
             </w:r>
           </w:p>
         </w:tc>
@@ -3587,15 +3547,7 @@
           </w:tcPr>
           <w:p>
             <w:r>
-              <w:t>‘</w:t>
-            </w:r>
-            <w:proofErr w:type="spellStart"/>
-            <w:r>
-              <w:t>projectWork</w:t>
-            </w:r>
-            <w:proofErr w:type="spellEnd"/>
-            <w:r>
-              <w:t>’</w:t>
+              <w:t>‘projectWork’</w:t>
             </w:r>
           </w:p>
         </w:tc>
@@ -3637,15 +3589,7 @@
           </w:tcPr>
           <w:p>
             <w:r>
-              <w:t>‘</w:t>
-            </w:r>
-            <w:proofErr w:type="spellStart"/>
-            <w:r>
-              <w:t>hqLongitude</w:t>
-            </w:r>
-            <w:proofErr w:type="spellEnd"/>
-            <w:r>
-              <w:t>’</w:t>
+              <w:t>‘hqLongitude’</w:t>
             </w:r>
           </w:p>
         </w:tc>
@@ -3696,15 +3640,7 @@
           </w:tcPr>
           <w:p>
             <w:r>
-              <w:t>‘</w:t>
-            </w:r>
-            <w:proofErr w:type="spellStart"/>
-            <w:r>
-              <w:t>hqLatitude</w:t>
-            </w:r>
-            <w:proofErr w:type="spellEnd"/>
-            <w:r>
-              <w:t>’</w:t>
+              <w:t>‘hqLatitude’</w:t>
             </w:r>
           </w:p>
         </w:tc>
@@ -3746,15 +3682,7 @@
           </w:tcPr>
           <w:p>
             <w:r>
-              <w:t>‘</w:t>
-            </w:r>
-            <w:proofErr w:type="spellStart"/>
-            <w:r>
-              <w:t>estimatedTotalRevenue</w:t>
-            </w:r>
-            <w:proofErr w:type="spellEnd"/>
-            <w:r>
-              <w:t>’</w:t>
+              <w:t>‘estimatedTotalRevenue’</w:t>
             </w:r>
           </w:p>
         </w:tc>
@@ -3867,15 +3795,7 @@
           </w:tcPr>
           <w:p>
             <w:r>
-              <w:t>‘</w:t>
-            </w:r>
-            <w:proofErr w:type="spellStart"/>
-            <w:r>
-              <w:t>userID</w:t>
-            </w:r>
-            <w:proofErr w:type="spellEnd"/>
-            <w:r>
-              <w:t>’</w:t>
+              <w:t>‘userID’</w:t>
             </w:r>
           </w:p>
         </w:tc>
@@ -3917,15 +3837,7 @@
           </w:tcPr>
           <w:p>
             <w:r>
-              <w:t>‘</w:t>
-            </w:r>
-            <w:proofErr w:type="spellStart"/>
-            <w:r>
-              <w:t>userName</w:t>
-            </w:r>
-            <w:proofErr w:type="spellEnd"/>
-            <w:r>
-              <w:t>’</w:t>
+              <w:t>‘userName’</w:t>
             </w:r>
           </w:p>
         </w:tc>
@@ -3967,15 +3879,7 @@
           </w:tcPr>
           <w:p>
             <w:r>
-              <w:t>‘</w:t>
-            </w:r>
-            <w:proofErr w:type="spellStart"/>
-            <w:r>
-              <w:t>permissionLevel</w:t>
-            </w:r>
-            <w:proofErr w:type="spellEnd"/>
-            <w:r>
-              <w:t>’</w:t>
+              <w:t>‘permissionLevel’</w:t>
             </w:r>
           </w:p>
         </w:tc>
@@ -4017,15 +3921,7 @@
           </w:tcPr>
           <w:p>
             <w:r>
-              <w:t>‘</w:t>
-            </w:r>
-            <w:proofErr w:type="spellStart"/>
-            <w:r>
-              <w:t>loginStatus</w:t>
-            </w:r>
-            <w:proofErr w:type="spellEnd"/>
-            <w:r>
-              <w:t>’</w:t>
+              <w:t>‘loginStatus’</w:t>
             </w:r>
           </w:p>
         </w:tc>
@@ -4090,10 +3986,10 @@
           <w:noProof/>
         </w:rPr>
         <w:drawing>
-          <wp:inline distT="0" distB="0" distL="0" distR="0" wp14:anchorId="4875AC63" wp14:editId="496FC452">
-            <wp:extent cx="9779000" cy="4487545"/>
-            <wp:effectExtent l="0" t="0" r="0" b="8255"/>
-            <wp:docPr id="1854644940" name="Picture 4"/>
+          <wp:inline distT="0" distB="0" distL="0" distR="0" wp14:anchorId="73D1D320" wp14:editId="562DAF3F">
+            <wp:extent cx="9779000" cy="4496435"/>
+            <wp:effectExtent l="0" t="0" r="0" b="0"/>
+            <wp:docPr id="1532284902" name="Picture 1"/>
             <wp:cNvGraphicFramePr>
               <a:graphicFrameLocks xmlns:a="http://schemas.openxmlformats.org/drawingml/2006/main" noChangeAspect="1"/>
             </wp:cNvGraphicFramePr>
@@ -4101,7 +3997,7 @@
               <a:graphicData uri="http://schemas.openxmlformats.org/drawingml/2006/picture">
                 <pic:pic xmlns:pic="http://schemas.openxmlformats.org/drawingml/2006/picture">
                   <pic:nvPicPr>
-                    <pic:cNvPr id="0" name="Picture 2"/>
+                    <pic:cNvPr id="0" name="Picture 1"/>
                     <pic:cNvPicPr>
                       <a:picLocks noChangeAspect="1" noChangeArrowheads="1"/>
                     </pic:cNvPicPr>
@@ -4122,7 +4018,7 @@
                   <pic:spPr bwMode="auto">
                     <a:xfrm>
                       <a:off x="0" y="0"/>
-                      <a:ext cx="9779000" cy="4487545"/>
+                      <a:ext cx="9779000" cy="4496435"/>
                     </a:xfrm>
                     <a:prstGeom prst="rect">
                       <a:avLst/>

</xml_diff>

<commit_message>
Built a fully working and validated Add client function
</commit_message>
<xml_diff>
--- a/Write Up/Isaac Patrickson Final Assessment Write Up.docx
+++ b/Write Up/Isaac Patrickson Final Assessment Write Up.docx
@@ -1121,7 +1121,7 @@
           <w:r>
             <w:fldChar w:fldCharType="separate"/>
           </w:r>
-          <w:hyperlink w:anchor="_Toc167276672" w:history="1">
+          <w:hyperlink w:anchor="_Toc167894247" w:history="1">
             <w:r>
               <w:rPr>
                 <w:rStyle w:val="Hyperlink"/>
@@ -1148,7 +1148,7 @@
                 <w:noProof/>
                 <w:webHidden/>
               </w:rPr>
-              <w:instrText xml:space="preserve"> PAGEREF _Toc167276672 \h </w:instrText>
+              <w:instrText xml:space="preserve"> PAGEREF _Toc167894247 \h </w:instrText>
             </w:r>
             <w:r>
               <w:rPr>
@@ -1168,7 +1168,7 @@
                 <w:noProof/>
                 <w:webHidden/>
               </w:rPr>
-              <w:t>3</w:t>
+              <w:t>4</w:t>
             </w:r>
             <w:r>
               <w:rPr>
@@ -1194,7 +1194,7 @@
               <w14:ligatures w14:val="standardContextual"/>
             </w:rPr>
           </w:pPr>
-          <w:hyperlink w:anchor="_Toc167276673" w:history="1">
+          <w:hyperlink w:anchor="_Toc167894248" w:history="1">
             <w:r>
               <w:rPr>
                 <w:rStyle w:val="Hyperlink"/>
@@ -1221,7 +1221,7 @@
                 <w:noProof/>
                 <w:webHidden/>
               </w:rPr>
-              <w:instrText xml:space="preserve"> PAGEREF _Toc167276673 \h </w:instrText>
+              <w:instrText xml:space="preserve"> PAGEREF _Toc167894248 \h </w:instrText>
             </w:r>
             <w:r>
               <w:rPr>
@@ -1241,7 +1241,7 @@
                 <w:noProof/>
                 <w:webHidden/>
               </w:rPr>
-              <w:t>3</w:t>
+              <w:t>4</w:t>
             </w:r>
             <w:r>
               <w:rPr>
@@ -1267,7 +1267,7 @@
               <w14:ligatures w14:val="standardContextual"/>
             </w:rPr>
           </w:pPr>
-          <w:hyperlink w:anchor="_Toc167276674" w:history="1">
+          <w:hyperlink w:anchor="_Toc167894249" w:history="1">
             <w:r>
               <w:rPr>
                 <w:rStyle w:val="Hyperlink"/>
@@ -1294,7 +1294,7 @@
                 <w:noProof/>
                 <w:webHidden/>
               </w:rPr>
-              <w:instrText xml:space="preserve"> PAGEREF _Toc167276674 \h </w:instrText>
+              <w:instrText xml:space="preserve"> PAGEREF _Toc167894249 \h </w:instrText>
             </w:r>
             <w:r>
               <w:rPr>
@@ -1314,7 +1314,7 @@
                 <w:noProof/>
                 <w:webHidden/>
               </w:rPr>
-              <w:t>3</w:t>
+              <w:t>4</w:t>
             </w:r>
             <w:r>
               <w:rPr>
@@ -1340,7 +1340,7 @@
               <w14:ligatures w14:val="standardContextual"/>
             </w:rPr>
           </w:pPr>
-          <w:hyperlink w:anchor="_Toc167276675" w:history="1">
+          <w:hyperlink w:anchor="_Toc167894250" w:history="1">
             <w:r>
               <w:rPr>
                 <w:rStyle w:val="Hyperlink"/>
@@ -1367,7 +1367,7 @@
                 <w:noProof/>
                 <w:webHidden/>
               </w:rPr>
-              <w:instrText xml:space="preserve"> PAGEREF _Toc167276675 \h </w:instrText>
+              <w:instrText xml:space="preserve"> PAGEREF _Toc167894250 \h </w:instrText>
             </w:r>
             <w:r>
               <w:rPr>
@@ -1387,7 +1387,7 @@
                 <w:noProof/>
                 <w:webHidden/>
               </w:rPr>
-              <w:t>3</w:t>
+              <w:t>4</w:t>
             </w:r>
             <w:r>
               <w:rPr>
@@ -1413,7 +1413,7 @@
               <w14:ligatures w14:val="standardContextual"/>
             </w:rPr>
           </w:pPr>
-          <w:hyperlink w:anchor="_Toc167276676" w:history="1">
+          <w:hyperlink w:anchor="_Toc167894251" w:history="1">
             <w:r>
               <w:rPr>
                 <w:rStyle w:val="Hyperlink"/>
@@ -1440,7 +1440,7 @@
                 <w:noProof/>
                 <w:webHidden/>
               </w:rPr>
-              <w:instrText xml:space="preserve"> PAGEREF _Toc167276676 \h </w:instrText>
+              <w:instrText xml:space="preserve"> PAGEREF _Toc167894251 \h </w:instrText>
             </w:r>
             <w:r>
               <w:rPr>
@@ -1460,7 +1460,7 @@
                 <w:noProof/>
                 <w:webHidden/>
               </w:rPr>
-              <w:t>4</w:t>
+              <w:t>5</w:t>
             </w:r>
             <w:r>
               <w:rPr>
@@ -1486,7 +1486,7 @@
               <w14:ligatures w14:val="standardContextual"/>
             </w:rPr>
           </w:pPr>
-          <w:hyperlink w:anchor="_Toc167276677" w:history="1">
+          <w:hyperlink w:anchor="_Toc167894252" w:history="1">
             <w:r>
               <w:rPr>
                 <w:rStyle w:val="Hyperlink"/>
@@ -1513,7 +1513,7 @@
                 <w:noProof/>
                 <w:webHidden/>
               </w:rPr>
-              <w:instrText xml:space="preserve"> PAGEREF _Toc167276677 \h </w:instrText>
+              <w:instrText xml:space="preserve"> PAGEREF _Toc167894252 \h </w:instrText>
             </w:r>
             <w:r>
               <w:rPr>
@@ -1533,7 +1533,7 @@
                 <w:noProof/>
                 <w:webHidden/>
               </w:rPr>
-              <w:t>5</w:t>
+              <w:t>6</w:t>
             </w:r>
             <w:r>
               <w:rPr>
@@ -1559,7 +1559,7 @@
               <w14:ligatures w14:val="standardContextual"/>
             </w:rPr>
           </w:pPr>
-          <w:hyperlink w:anchor="_Toc167276678" w:history="1">
+          <w:hyperlink w:anchor="_Toc167894253" w:history="1">
             <w:r>
               <w:rPr>
                 <w:rStyle w:val="Hyperlink"/>
@@ -1586,7 +1586,7 @@
                 <w:noProof/>
                 <w:webHidden/>
               </w:rPr>
-              <w:instrText xml:space="preserve"> PAGEREF _Toc167276678 \h </w:instrText>
+              <w:instrText xml:space="preserve"> PAGEREF _Toc167894253 \h </w:instrText>
             </w:r>
             <w:r>
               <w:rPr>
@@ -1606,7 +1606,7 @@
                 <w:noProof/>
                 <w:webHidden/>
               </w:rPr>
-              <w:t>6</w:t>
+              <w:t>7</w:t>
             </w:r>
             <w:r>
               <w:rPr>
@@ -1632,7 +1632,7 @@
               <w14:ligatures w14:val="standardContextual"/>
             </w:rPr>
           </w:pPr>
-          <w:hyperlink w:anchor="_Toc167276679" w:history="1">
+          <w:hyperlink w:anchor="_Toc167894254" w:history="1">
             <w:r>
               <w:rPr>
                 <w:rStyle w:val="Hyperlink"/>
@@ -1661,7 +1661,7 @@
                 <w:noProof/>
                 <w:webHidden/>
               </w:rPr>
-              <w:instrText xml:space="preserve"> PAGEREF _Toc167276679 \h </w:instrText>
+              <w:instrText xml:space="preserve"> PAGEREF _Toc167894254 \h </w:instrText>
             </w:r>
             <w:r>
               <w:rPr>
@@ -1681,7 +1681,7 @@
                 <w:noProof/>
                 <w:webHidden/>
               </w:rPr>
-              <w:t>7</w:t>
+              <w:t>8</w:t>
             </w:r>
             <w:r>
               <w:rPr>
@@ -1707,7 +1707,7 @@
               <w14:ligatures w14:val="standardContextual"/>
             </w:rPr>
           </w:pPr>
-          <w:hyperlink w:anchor="_Toc167276680" w:history="1">
+          <w:hyperlink w:anchor="_Toc167894255" w:history="1">
             <w:r>
               <w:rPr>
                 <w:rStyle w:val="Hyperlink"/>
@@ -1736,7 +1736,7 @@
                 <w:noProof/>
                 <w:webHidden/>
               </w:rPr>
-              <w:instrText xml:space="preserve"> PAGEREF _Toc167276680 \h </w:instrText>
+              <w:instrText xml:space="preserve"> PAGEREF _Toc167894255 \h </w:instrText>
             </w:r>
             <w:r>
               <w:rPr>
@@ -1756,7 +1756,7 @@
                 <w:noProof/>
                 <w:webHidden/>
               </w:rPr>
-              <w:t>8</w:t>
+              <w:t>9</w:t>
             </w:r>
             <w:r>
               <w:rPr>
@@ -1782,13 +1782,28 @@
               <w14:ligatures w14:val="standardContextual"/>
             </w:rPr>
           </w:pPr>
-          <w:hyperlink w:anchor="_Toc167276681" w:history="1">
+          <w:hyperlink w:anchor="_Toc167894256" w:history="1">
             <w:r>
               <w:rPr>
                 <w:rStyle w:val="Hyperlink"/>
                 <w:noProof/>
               </w:rPr>
-              <w:t>Data Types and Validation Rules Specification</w:t>
+              <w:t>Data Types and Validation Rules Specification (</w:t>
+            </w:r>
+            <w:r>
+              <w:rPr>
+                <w:rStyle w:val="Hyperlink"/>
+                <w:noProof/>
+                <w:highlight w:val="yellow"/>
+              </w:rPr>
+              <w:t>Make this an image at the end</w:t>
+            </w:r>
+            <w:r>
+              <w:rPr>
+                <w:rStyle w:val="Hyperlink"/>
+                <w:noProof/>
+              </w:rPr>
+              <w:t>)</w:t>
             </w:r>
             <w:r>
               <w:rPr>
@@ -1809,7 +1824,7 @@
                 <w:noProof/>
                 <w:webHidden/>
               </w:rPr>
-              <w:instrText xml:space="preserve"> PAGEREF _Toc167276681 \h </w:instrText>
+              <w:instrText xml:space="preserve"> PAGEREF _Toc167894256 \h </w:instrText>
             </w:r>
             <w:r>
               <w:rPr>
@@ -1829,7 +1844,7 @@
                 <w:noProof/>
                 <w:webHidden/>
               </w:rPr>
-              <w:t>9</w:t>
+              <w:t>10</w:t>
             </w:r>
             <w:r>
               <w:rPr>
@@ -1855,7 +1870,7 @@
               <w14:ligatures w14:val="standardContextual"/>
             </w:rPr>
           </w:pPr>
-          <w:hyperlink w:anchor="_Toc167276682" w:history="1">
+          <w:hyperlink w:anchor="_Toc167894257" w:history="1">
             <w:r>
               <w:rPr>
                 <w:rStyle w:val="Hyperlink"/>
@@ -1882,7 +1897,7 @@
                 <w:noProof/>
                 <w:webHidden/>
               </w:rPr>
-              <w:instrText xml:space="preserve"> PAGEREF _Toc167276682 \h </w:instrText>
+              <w:instrText xml:space="preserve"> PAGEREF _Toc167894257 \h </w:instrText>
             </w:r>
             <w:r>
               <w:rPr>
@@ -1902,7 +1917,7 @@
                 <w:noProof/>
                 <w:webHidden/>
               </w:rPr>
-              <w:t>10</w:t>
+              <w:t>11</w:t>
             </w:r>
             <w:r>
               <w:rPr>
@@ -1928,7 +1943,7 @@
               <w14:ligatures w14:val="standardContextual"/>
             </w:rPr>
           </w:pPr>
-          <w:hyperlink w:anchor="_Toc167276683" w:history="1">
+          <w:hyperlink w:anchor="_Toc167894258" w:history="1">
             <w:r>
               <w:rPr>
                 <w:noProof/>
@@ -1948,7 +1963,7 @@
                 <w:noProof/>
                 <w:webHidden/>
               </w:rPr>
-              <w:instrText xml:space="preserve"> PAGEREF _Toc167276683 \h </w:instrText>
+              <w:instrText xml:space="preserve"> PAGEREF _Toc167894258 \h </w:instrText>
             </w:r>
             <w:r>
               <w:rPr>
@@ -1968,7 +1983,7 @@
                 <w:noProof/>
                 <w:webHidden/>
               </w:rPr>
-              <w:t>10</w:t>
+              <w:t>11</w:t>
             </w:r>
             <w:r>
               <w:rPr>
@@ -2007,7 +2022,7 @@
       <w:pPr>
         <w:pStyle w:val="Heading1"/>
       </w:pPr>
-      <w:bookmarkStart w:id="0" w:name="_Toc167276672"/>
+      <w:bookmarkStart w:id="0" w:name="_Toc167894247"/>
       <w:r>
         <w:lastRenderedPageBreak/>
         <w:t>Task 1</w:t>
@@ -2021,7 +2036,7 @@
       <w:pPr>
         <w:pStyle w:val="Heading2"/>
       </w:pPr>
-      <w:bookmarkStart w:id="1" w:name="_Toc167276673"/>
+      <w:bookmarkStart w:id="1" w:name="_Toc167894248"/>
       <w:r>
         <w:t>Introduction</w:t>
       </w:r>
@@ -2031,7 +2046,7 @@
       <w:pPr>
         <w:pStyle w:val="Heading3"/>
       </w:pPr>
-      <w:bookmarkStart w:id="2" w:name="_Toc167276674"/>
+      <w:bookmarkStart w:id="2" w:name="_Toc167894249"/>
       <w:r>
         <w:t xml:space="preserve">Project </w:t>
       </w:r>
@@ -2100,7 +2115,7 @@
       <w:pPr>
         <w:pStyle w:val="Heading3"/>
       </w:pPr>
-      <w:bookmarkStart w:id="3" w:name="_Toc167276675"/>
+      <w:bookmarkStart w:id="3" w:name="_Toc167894250"/>
       <w:r>
         <w:t xml:space="preserve">Application </w:t>
       </w:r>
@@ -2288,7 +2303,7 @@
       <w:pPr>
         <w:pStyle w:val="Heading3"/>
       </w:pPr>
-      <w:bookmarkStart w:id="4" w:name="_Toc167276676"/>
+      <w:bookmarkStart w:id="4" w:name="_Toc167894251"/>
       <w:r>
         <w:lastRenderedPageBreak/>
         <w:t>Instructions</w:t>
@@ -2426,7 +2441,7 @@
       <w:pPr>
         <w:pStyle w:val="Heading2"/>
       </w:pPr>
-      <w:bookmarkStart w:id="5" w:name="_Toc167276677"/>
+      <w:bookmarkStart w:id="5" w:name="_Toc167894252"/>
       <w:r>
         <w:lastRenderedPageBreak/>
         <w:t>Use Case UML Diagram</w:t>
@@ -2539,7 +2554,7 @@
       <w:pPr>
         <w:pStyle w:val="Heading2"/>
       </w:pPr>
-      <w:bookmarkStart w:id="6" w:name="_Toc167276678"/>
+      <w:bookmarkStart w:id="6" w:name="_Toc167894253"/>
       <w:r>
         <w:lastRenderedPageBreak/>
         <w:t xml:space="preserve">Program </w:t>
@@ -2665,7 +2680,7 @@
           <w:lang w:eastAsia="en-GB"/>
         </w:rPr>
       </w:pPr>
-      <w:bookmarkStart w:id="7" w:name="_Toc167276679"/>
+      <w:bookmarkStart w:id="7" w:name="_Toc167894254"/>
       <w:r>
         <w:rPr>
           <w:rFonts w:eastAsia="Times New Roman"/>
@@ -2819,7 +2834,7 @@
           <w:lang w:eastAsia="en-GB"/>
         </w:rPr>
       </w:pPr>
-      <w:bookmarkStart w:id="8" w:name="_Toc167276680"/>
+      <w:bookmarkStart w:id="8" w:name="_Toc167894255"/>
       <w:r>
         <w:rPr>
           <w:rFonts w:eastAsia="Times New Roman"/>
@@ -3218,24 +3233,24 @@
       <w:pPr>
         <w:pStyle w:val="Heading2"/>
       </w:pPr>
-      <w:bookmarkStart w:id="9" w:name="_Toc167276681"/>
+      <w:bookmarkStart w:id="9" w:name="_Toc167894256"/>
       <w:r>
         <w:lastRenderedPageBreak/>
         <w:t>Data Types and Validation Rules Specification</w:t>
       </w:r>
+      <w:r>
+        <w:t xml:space="preserve"> (</w:t>
+      </w:r>
+      <w:r>
+        <w:rPr>
+          <w:highlight w:val="yellow"/>
+        </w:rPr>
+        <w:t>Make this an image at the end</w:t>
+      </w:r>
+      <w:r>
+        <w:t>)</w:t>
+      </w:r>
       <w:bookmarkEnd w:id="9"/>
-      <w:r>
-        <w:t xml:space="preserve"> (</w:t>
-      </w:r>
-      <w:r>
-        <w:rPr>
-          <w:highlight w:val="yellow"/>
-        </w:rPr>
-        <w:t>Make this an image at the end</w:t>
-      </w:r>
-      <w:r>
-        <w:t>)</w:t>
-      </w:r>
     </w:p>
     <w:p>
       <w:r>
@@ -3307,7 +3322,15 @@
           </w:tcPr>
           <w:p>
             <w:r>
-              <w:t>‘clientID’</w:t>
+              <w:t>‘</w:t>
+            </w:r>
+            <w:proofErr w:type="spellStart"/>
+            <w:r>
+              <w:t>clientID</w:t>
+            </w:r>
+            <w:proofErr w:type="spellEnd"/>
+            <w:r>
+              <w:t>’</w:t>
             </w:r>
           </w:p>
         </w:tc>
@@ -3349,7 +3372,15 @@
           </w:tcPr>
           <w:p>
             <w:r>
-              <w:t>‘clientName’</w:t>
+              <w:t>‘</w:t>
+            </w:r>
+            <w:proofErr w:type="spellStart"/>
+            <w:r>
+              <w:t>clientName</w:t>
+            </w:r>
+            <w:proofErr w:type="spellEnd"/>
+            <w:r>
+              <w:t>’</w:t>
             </w:r>
           </w:p>
         </w:tc>
@@ -3391,7 +3422,15 @@
           </w:tcPr>
           <w:p>
             <w:r>
-              <w:t>‘contractStatus’</w:t>
+              <w:t>‘</w:t>
+            </w:r>
+            <w:proofErr w:type="spellStart"/>
+            <w:r>
+              <w:t>contractStatus</w:t>
+            </w:r>
+            <w:proofErr w:type="spellEnd"/>
+            <w:r>
+              <w:t>’</w:t>
             </w:r>
           </w:p>
         </w:tc>
@@ -3433,7 +3472,15 @@
           </w:tcPr>
           <w:p>
             <w:r>
-              <w:t>‘contractStartDate’</w:t>
+              <w:t>‘</w:t>
+            </w:r>
+            <w:proofErr w:type="spellStart"/>
+            <w:r>
+              <w:t>contractStartDate</w:t>
+            </w:r>
+            <w:proofErr w:type="spellEnd"/>
+            <w:r>
+              <w:t>’</w:t>
             </w:r>
           </w:p>
         </w:tc>
@@ -3490,7 +3537,15 @@
           </w:tcPr>
           <w:p>
             <w:r>
-              <w:t>‘contractEndDate’</w:t>
+              <w:t>‘</w:t>
+            </w:r>
+            <w:proofErr w:type="spellStart"/>
+            <w:r>
+              <w:t>contractEndDate</w:t>
+            </w:r>
+            <w:proofErr w:type="spellEnd"/>
+            <w:r>
+              <w:t>’</w:t>
             </w:r>
           </w:p>
         </w:tc>
@@ -3547,7 +3602,15 @@
           </w:tcPr>
           <w:p>
             <w:r>
-              <w:t>‘projectWork’</w:t>
+              <w:t>‘</w:t>
+            </w:r>
+            <w:proofErr w:type="spellStart"/>
+            <w:r>
+              <w:t>projectWork</w:t>
+            </w:r>
+            <w:proofErr w:type="spellEnd"/>
+            <w:r>
+              <w:t>’</w:t>
             </w:r>
           </w:p>
         </w:tc>
@@ -3589,7 +3652,15 @@
           </w:tcPr>
           <w:p>
             <w:r>
-              <w:t>‘hqLongitude’</w:t>
+              <w:t>‘</w:t>
+            </w:r>
+            <w:proofErr w:type="spellStart"/>
+            <w:r>
+              <w:t>hqLongitude</w:t>
+            </w:r>
+            <w:proofErr w:type="spellEnd"/>
+            <w:r>
+              <w:t>’</w:t>
             </w:r>
           </w:p>
         </w:tc>
@@ -3640,7 +3711,15 @@
           </w:tcPr>
           <w:p>
             <w:r>
-              <w:t>‘hqLatitude’</w:t>
+              <w:t>‘</w:t>
+            </w:r>
+            <w:proofErr w:type="spellStart"/>
+            <w:r>
+              <w:t>hqLatitude</w:t>
+            </w:r>
+            <w:proofErr w:type="spellEnd"/>
+            <w:r>
+              <w:t>’</w:t>
             </w:r>
           </w:p>
         </w:tc>
@@ -3682,7 +3761,15 @@
           </w:tcPr>
           <w:p>
             <w:r>
-              <w:t>‘estimatedTotalRevenue’</w:t>
+              <w:t>‘</w:t>
+            </w:r>
+            <w:proofErr w:type="spellStart"/>
+            <w:r>
+              <w:t>estimatedTotalRevenue</w:t>
+            </w:r>
+            <w:proofErr w:type="spellEnd"/>
+            <w:r>
+              <w:t>’</w:t>
             </w:r>
           </w:p>
         </w:tc>
@@ -3795,7 +3882,15 @@
           </w:tcPr>
           <w:p>
             <w:r>
-              <w:t>‘userID’</w:t>
+              <w:t>‘</w:t>
+            </w:r>
+            <w:proofErr w:type="spellStart"/>
+            <w:r>
+              <w:t>userID</w:t>
+            </w:r>
+            <w:proofErr w:type="spellEnd"/>
+            <w:r>
+              <w:t>’</w:t>
             </w:r>
           </w:p>
         </w:tc>
@@ -3837,7 +3932,15 @@
           </w:tcPr>
           <w:p>
             <w:r>
-              <w:t>‘userName’</w:t>
+              <w:t>‘</w:t>
+            </w:r>
+            <w:proofErr w:type="spellStart"/>
+            <w:r>
+              <w:t>userName</w:t>
+            </w:r>
+            <w:proofErr w:type="spellEnd"/>
+            <w:r>
+              <w:t>’</w:t>
             </w:r>
           </w:p>
         </w:tc>
@@ -3879,7 +3982,15 @@
           </w:tcPr>
           <w:p>
             <w:r>
-              <w:t>‘permissionLevel’</w:t>
+              <w:t>‘</w:t>
+            </w:r>
+            <w:proofErr w:type="spellStart"/>
+            <w:r>
+              <w:t>permissionLevel</w:t>
+            </w:r>
+            <w:proofErr w:type="spellEnd"/>
+            <w:r>
+              <w:t>’</w:t>
             </w:r>
           </w:p>
         </w:tc>
@@ -3921,7 +4032,15 @@
           </w:tcPr>
           <w:p>
             <w:r>
-              <w:t>‘loginStatus’</w:t>
+              <w:t>‘</w:t>
+            </w:r>
+            <w:proofErr w:type="spellStart"/>
+            <w:r>
+              <w:t>loginStatus</w:t>
+            </w:r>
+            <w:proofErr w:type="spellEnd"/>
+            <w:r>
+              <w:t>’</w:t>
             </w:r>
           </w:p>
         </w:tc>
@@ -3970,7 +4089,7 @@
       <w:pPr>
         <w:pStyle w:val="Heading2"/>
       </w:pPr>
-      <w:bookmarkStart w:id="10" w:name="_Toc167276682"/>
+      <w:bookmarkStart w:id="10" w:name="_Toc167894257"/>
       <w:r>
         <w:lastRenderedPageBreak/>
         <w:t>Program Structure</w:t>
@@ -3981,6 +4100,7 @@
       <w:pPr>
         <w:pStyle w:val="Heading2"/>
       </w:pPr>
+      <w:bookmarkStart w:id="11" w:name="_Toc167894258"/>
       <w:r>
         <w:rPr>
           <w:noProof/>
@@ -4034,6 +4154,7 @@
           </wp:inline>
         </w:drawing>
       </w:r>
+      <w:bookmarkEnd w:id="11"/>
       <w:r>
         <w:br w:type="page"/>
       </w:r>
@@ -4216,6 +4337,7 @@
         <w:docPartUnique/>
       </w:docPartObj>
     </w:sdtPr>
+    <w:sdtEndPr/>
     <w:sdtContent>
       <w:p>
         <w:pPr>

</xml_diff>

<commit_message>
Started writing tests, made the connection to database a function
</commit_message>
<xml_diff>
--- a/Write Up/Isaac Patrickson Final Assessment Write Up.docx
+++ b/Write Up/Isaac Patrickson Final Assessment Write Up.docx
@@ -2469,33 +2469,11 @@
         </w:rPr>
       </w:pPr>
       <w:r>
-        <w:rPr>
-          <w:rFonts w:ascii="Times New Roman" w:eastAsia="Times New Roman" w:hAnsi="Times New Roman"/>
-          <w:noProof/>
-          <w:sz w:val="24"/>
-          <w:lang w:eastAsia="en-GB"/>
-        </w:rPr>
         <w:drawing>
-          <wp:anchor distT="0" distB="0" distL="114300" distR="114300" simplePos="0" relativeHeight="251668480" behindDoc="1" locked="0" layoutInCell="1" allowOverlap="1" wp14:anchorId="54A76F91" wp14:editId="65626DF4">
-            <wp:simplePos x="0" y="0"/>
-            <wp:positionH relativeFrom="margin">
-              <wp:posOffset>655955</wp:posOffset>
-            </wp:positionH>
-            <wp:positionV relativeFrom="paragraph">
-              <wp:posOffset>547370</wp:posOffset>
-            </wp:positionV>
-            <wp:extent cx="8467090" cy="5128895"/>
+          <wp:inline distT="0" distB="0" distL="0" distR="0" wp14:anchorId="3702F873" wp14:editId="2550408D">
+            <wp:extent cx="6667500" cy="5433935"/>
             <wp:effectExtent l="0" t="0" r="0" b="0"/>
-            <wp:wrapTight wrapText="bothSides">
-              <wp:wrapPolygon edited="0">
-                <wp:start x="0" y="0"/>
-                <wp:lineTo x="0" y="21501"/>
-                <wp:lineTo x="21529" y="21501"/>
-                <wp:lineTo x="21529" y="0"/>
-                <wp:lineTo x="0" y="0"/>
-              </wp:wrapPolygon>
-            </wp:wrapTight>
-            <wp:docPr id="1330219456" name="Picture 1" descr="A diagram of a system&#10;&#10;Description automatically generated"/>
+            <wp:docPr id="1560184148" name="Picture 1" descr="A diagram of a client management system&#10;&#10;Description automatically generated"/>
             <wp:cNvGraphicFramePr>
               <a:graphicFrameLocks xmlns:a="http://schemas.openxmlformats.org/drawingml/2006/main" noChangeAspect="1"/>
             </wp:cNvGraphicFramePr>
@@ -2503,47 +2481,28 @@
               <a:graphicData uri="http://schemas.openxmlformats.org/drawingml/2006/picture">
                 <pic:pic xmlns:pic="http://schemas.openxmlformats.org/drawingml/2006/picture">
                   <pic:nvPicPr>
-                    <pic:cNvPr id="1330219456" name="Picture 1" descr="A diagram of a system&#10;&#10;Description automatically generated"/>
-                    <pic:cNvPicPr>
-                      <a:picLocks noChangeAspect="1" noChangeArrowheads="1"/>
-                    </pic:cNvPicPr>
+                    <pic:cNvPr id="1560184148" name="Picture 1" descr="A diagram of a client management system&#10;&#10;Description automatically generated"/>
+                    <pic:cNvPicPr/>
                   </pic:nvPicPr>
                   <pic:blipFill>
-                    <a:blip r:embed="rId9">
-                      <a:extLst>
-                        <a:ext uri="{28A0092B-C50C-407E-A947-70E740481C1C}">
-                          <a14:useLocalDpi xmlns:a14="http://schemas.microsoft.com/office/drawing/2010/main" val="0"/>
-                        </a:ext>
-                      </a:extLst>
-                    </a:blip>
-                    <a:srcRect/>
+                    <a:blip r:embed="rId9"/>
                     <a:stretch>
                       <a:fillRect/>
                     </a:stretch>
                   </pic:blipFill>
-                  <pic:spPr bwMode="auto">
+                  <pic:spPr>
                     <a:xfrm>
                       <a:off x="0" y="0"/>
-                      <a:ext cx="8467090" cy="5128895"/>
+                      <a:ext cx="6673659" cy="5438954"/>
                     </a:xfrm>
                     <a:prstGeom prst="rect">
                       <a:avLst/>
                     </a:prstGeom>
-                    <a:noFill/>
-                    <a:ln>
-                      <a:noFill/>
-                    </a:ln>
                   </pic:spPr>
                 </pic:pic>
               </a:graphicData>
             </a:graphic>
-            <wp14:sizeRelH relativeFrom="margin">
-              <wp14:pctWidth>0</wp14:pctWidth>
-            </wp14:sizeRelH>
-            <wp14:sizeRelV relativeFrom="margin">
-              <wp14:pctHeight>0</wp14:pctHeight>
-            </wp14:sizeRelV>
-          </wp:anchor>
+          </wp:inline>
         </w:drawing>
       </w:r>
       <w:r>
@@ -3254,829 +3213,43 @@
     </w:p>
     <w:p>
       <w:r>
-        <w:t>Client Entity</w:t>
-      </w:r>
-    </w:p>
-    <w:tbl>
-      <w:tblPr>
-        <w:tblStyle w:val="TableGrid"/>
-        <w:tblW w:w="15304" w:type="dxa"/>
-        <w:tblLook w:val="04A0" w:firstRow="1" w:lastRow="0" w:firstColumn="1" w:lastColumn="0" w:noHBand="0" w:noVBand="1"/>
-      </w:tblPr>
-      <w:tblGrid>
-        <w:gridCol w:w="2547"/>
-        <w:gridCol w:w="2126"/>
-        <w:gridCol w:w="4536"/>
-        <w:gridCol w:w="6095"/>
-      </w:tblGrid>
-      <w:tr>
-        <w:tc>
-          <w:tcPr>
-            <w:tcW w:w="2547" w:type="dxa"/>
-            <w:shd w:val="clear" w:color="auto" w:fill="BFBFBF" w:themeFill="background1" w:themeFillShade="BF"/>
-          </w:tcPr>
-          <w:p>
-            <w:r>
-              <w:t>Attribute</w:t>
-            </w:r>
-          </w:p>
-        </w:tc>
-        <w:tc>
-          <w:tcPr>
-            <w:tcW w:w="2126" w:type="dxa"/>
-            <w:shd w:val="clear" w:color="auto" w:fill="BFBFBF" w:themeFill="background1" w:themeFillShade="BF"/>
-          </w:tcPr>
-          <w:p>
-            <w:r>
-              <w:t>Data Type</w:t>
-            </w:r>
-          </w:p>
-        </w:tc>
-        <w:tc>
-          <w:tcPr>
-            <w:tcW w:w="4536" w:type="dxa"/>
-            <w:shd w:val="clear" w:color="auto" w:fill="BFBFBF" w:themeFill="background1" w:themeFillShade="BF"/>
-          </w:tcPr>
-          <w:p>
-            <w:r>
-              <w:t>Description</w:t>
-            </w:r>
-          </w:p>
-        </w:tc>
-        <w:tc>
-          <w:tcPr>
-            <w:tcW w:w="6095" w:type="dxa"/>
-            <w:shd w:val="clear" w:color="auto" w:fill="BFBFBF" w:themeFill="background1" w:themeFillShade="BF"/>
-          </w:tcPr>
-          <w:p>
-            <w:r>
-              <w:t>Validation Rules</w:t>
-            </w:r>
-          </w:p>
-        </w:tc>
-      </w:tr>
-      <w:tr>
-        <w:tc>
-          <w:tcPr>
-            <w:tcW w:w="2547" w:type="dxa"/>
-          </w:tcPr>
-          <w:p>
-            <w:r>
-              <w:t>‘</w:t>
-            </w:r>
-            <w:proofErr w:type="spellStart"/>
-            <w:r>
-              <w:t>clientID</w:t>
-            </w:r>
-            <w:proofErr w:type="spellEnd"/>
-            <w:r>
-              <w:t>’</w:t>
-            </w:r>
-          </w:p>
-        </w:tc>
-        <w:tc>
-          <w:tcPr>
-            <w:tcW w:w="2126" w:type="dxa"/>
-          </w:tcPr>
-          <w:p>
-            <w:r>
-              <w:t>Integer</w:t>
-            </w:r>
-          </w:p>
-        </w:tc>
-        <w:tc>
-          <w:tcPr>
-            <w:tcW w:w="4536" w:type="dxa"/>
-          </w:tcPr>
-          <w:p>
-            <w:r>
-              <w:t>Unique identifier for the client</w:t>
-            </w:r>
-          </w:p>
-        </w:tc>
-        <w:tc>
-          <w:tcPr>
-            <w:tcW w:w="6095" w:type="dxa"/>
-          </w:tcPr>
-          <w:p>
-            <w:r>
-              <w:t>Must be a positive integer</w:t>
-            </w:r>
-          </w:p>
-        </w:tc>
-      </w:tr>
-      <w:tr>
-        <w:tc>
-          <w:tcPr>
-            <w:tcW w:w="2547" w:type="dxa"/>
-          </w:tcPr>
-          <w:p>
-            <w:r>
-              <w:t>‘</w:t>
-            </w:r>
-            <w:proofErr w:type="spellStart"/>
-            <w:r>
-              <w:t>clientName</w:t>
-            </w:r>
-            <w:proofErr w:type="spellEnd"/>
-            <w:r>
-              <w:t>’</w:t>
-            </w:r>
-          </w:p>
-        </w:tc>
-        <w:tc>
-          <w:tcPr>
-            <w:tcW w:w="2126" w:type="dxa"/>
-          </w:tcPr>
-          <w:p>
-            <w:r>
-              <w:t>String</w:t>
-            </w:r>
-          </w:p>
-        </w:tc>
-        <w:tc>
-          <w:tcPr>
-            <w:tcW w:w="4536" w:type="dxa"/>
-          </w:tcPr>
-          <w:p>
-            <w:r>
-              <w:t>Client’s display name</w:t>
-            </w:r>
-          </w:p>
-        </w:tc>
-        <w:tc>
-          <w:tcPr>
-            <w:tcW w:w="6095" w:type="dxa"/>
-          </w:tcPr>
-          <w:p>
-            <w:r>
-              <w:t>Must be alphanumeric, between 3 and 20 characters</w:t>
-            </w:r>
-          </w:p>
-        </w:tc>
-      </w:tr>
-      <w:tr>
-        <w:tc>
-          <w:tcPr>
-            <w:tcW w:w="2547" w:type="dxa"/>
-          </w:tcPr>
-          <w:p>
-            <w:r>
-              <w:t>‘</w:t>
-            </w:r>
-            <w:proofErr w:type="spellStart"/>
-            <w:r>
-              <w:t>contractStatus</w:t>
-            </w:r>
-            <w:proofErr w:type="spellEnd"/>
-            <w:r>
-              <w:t>’</w:t>
-            </w:r>
-          </w:p>
-        </w:tc>
-        <w:tc>
-          <w:tcPr>
-            <w:tcW w:w="2126" w:type="dxa"/>
-          </w:tcPr>
-          <w:p>
-            <w:r>
-              <w:t>Boolean</w:t>
-            </w:r>
-          </w:p>
-        </w:tc>
-        <w:tc>
-          <w:tcPr>
-            <w:tcW w:w="4536" w:type="dxa"/>
-          </w:tcPr>
-          <w:p>
-            <w:r>
-              <w:t>If the latest contract is active or inactive</w:t>
-            </w:r>
-          </w:p>
-        </w:tc>
-        <w:tc>
-          <w:tcPr>
-            <w:tcW w:w="6095" w:type="dxa"/>
-          </w:tcPr>
-          <w:p>
-            <w:r>
-              <w:t>Must be either ‘True’ or ‘False’</w:t>
-            </w:r>
-          </w:p>
-        </w:tc>
-      </w:tr>
-      <w:tr>
-        <w:tc>
-          <w:tcPr>
-            <w:tcW w:w="2547" w:type="dxa"/>
-          </w:tcPr>
-          <w:p>
-            <w:r>
-              <w:t>‘</w:t>
-            </w:r>
-            <w:proofErr w:type="spellStart"/>
-            <w:r>
-              <w:t>contractStartDate</w:t>
-            </w:r>
-            <w:proofErr w:type="spellEnd"/>
-            <w:r>
-              <w:t>’</w:t>
-            </w:r>
-          </w:p>
-        </w:tc>
-        <w:tc>
-          <w:tcPr>
-            <w:tcW w:w="2126" w:type="dxa"/>
-          </w:tcPr>
-          <w:p>
-            <w:r>
-              <w:t>String</w:t>
-            </w:r>
-          </w:p>
-        </w:tc>
-        <w:tc>
-          <w:tcPr>
-            <w:tcW w:w="4536" w:type="dxa"/>
-          </w:tcPr>
-          <w:p>
-            <w:r>
-              <w:t>The latest contract’s start date</w:t>
-            </w:r>
-          </w:p>
-        </w:tc>
-        <w:tc>
-          <w:tcPr>
-            <w:tcW w:w="6095" w:type="dxa"/>
-          </w:tcPr>
-          <w:p>
-            <w:r>
-              <w:t xml:space="preserve">Must be </w:t>
-            </w:r>
-            <w:r>
-              <w:t xml:space="preserve">in </w:t>
-            </w:r>
-            <w:r>
-              <w:t xml:space="preserve">a valid </w:t>
-            </w:r>
-            <w:r>
-              <w:t>d</w:t>
-            </w:r>
-            <w:r>
-              <w:t>ate</w:t>
-            </w:r>
-            <w:r>
-              <w:t xml:space="preserve"> format</w:t>
-            </w:r>
-          </w:p>
-        </w:tc>
-      </w:tr>
-      <w:tr>
-        <w:tc>
-          <w:tcPr>
-            <w:tcW w:w="2547" w:type="dxa"/>
-          </w:tcPr>
-          <w:p>
-            <w:r>
-              <w:t>‘</w:t>
-            </w:r>
-            <w:proofErr w:type="spellStart"/>
-            <w:r>
-              <w:t>contractEndDate</w:t>
-            </w:r>
-            <w:proofErr w:type="spellEnd"/>
-            <w:r>
-              <w:t>’</w:t>
-            </w:r>
-          </w:p>
-        </w:tc>
-        <w:tc>
-          <w:tcPr>
-            <w:tcW w:w="2126" w:type="dxa"/>
-          </w:tcPr>
-          <w:p>
-            <w:r>
-              <w:t>String</w:t>
-            </w:r>
-          </w:p>
-        </w:tc>
-        <w:tc>
-          <w:tcPr>
-            <w:tcW w:w="4536" w:type="dxa"/>
-          </w:tcPr>
-          <w:p>
-            <w:r>
-              <w:t>The latest contract’s end date</w:t>
-            </w:r>
-          </w:p>
-        </w:tc>
-        <w:tc>
-          <w:tcPr>
-            <w:tcW w:w="6095" w:type="dxa"/>
-          </w:tcPr>
-          <w:p>
-            <w:r>
-              <w:t xml:space="preserve">Must be </w:t>
-            </w:r>
-            <w:r>
-              <w:t xml:space="preserve">in </w:t>
-            </w:r>
-            <w:r>
-              <w:t xml:space="preserve">a valid </w:t>
-            </w:r>
-            <w:r>
-              <w:t>d</w:t>
-            </w:r>
-            <w:r>
-              <w:t>ate</w:t>
-            </w:r>
-            <w:r>
-              <w:t xml:space="preserve"> format</w:t>
-            </w:r>
-          </w:p>
-        </w:tc>
-      </w:tr>
-      <w:tr>
-        <w:tc>
-          <w:tcPr>
-            <w:tcW w:w="2547" w:type="dxa"/>
-          </w:tcPr>
-          <w:p>
-            <w:r>
-              <w:t>‘</w:t>
-            </w:r>
-            <w:proofErr w:type="spellStart"/>
-            <w:r>
-              <w:t>projectWork</w:t>
-            </w:r>
-            <w:proofErr w:type="spellEnd"/>
-            <w:r>
-              <w:t>’</w:t>
-            </w:r>
-          </w:p>
-        </w:tc>
-        <w:tc>
-          <w:tcPr>
-            <w:tcW w:w="2126" w:type="dxa"/>
-          </w:tcPr>
-          <w:p>
-            <w:r>
-              <w:t>Boolean</w:t>
-            </w:r>
-          </w:p>
-        </w:tc>
-        <w:tc>
-          <w:tcPr>
-            <w:tcW w:w="4536" w:type="dxa"/>
-          </w:tcPr>
-          <w:p>
-            <w:r>
-              <w:t>If project work was included in the latest contract</w:t>
-            </w:r>
-          </w:p>
-        </w:tc>
-        <w:tc>
-          <w:tcPr>
-            <w:tcW w:w="6095" w:type="dxa"/>
-          </w:tcPr>
-          <w:p>
-            <w:r>
-              <w:t>Must be either ‘True’ or ‘False’</w:t>
-            </w:r>
-          </w:p>
-        </w:tc>
-      </w:tr>
-      <w:tr>
-        <w:tc>
-          <w:tcPr>
-            <w:tcW w:w="2547" w:type="dxa"/>
-          </w:tcPr>
-          <w:p>
-            <w:r>
-              <w:t>‘</w:t>
-            </w:r>
-            <w:proofErr w:type="spellStart"/>
-            <w:r>
-              <w:t>hqLongitude</w:t>
-            </w:r>
-            <w:proofErr w:type="spellEnd"/>
-            <w:r>
-              <w:t>’</w:t>
-            </w:r>
-          </w:p>
-        </w:tc>
-        <w:tc>
-          <w:tcPr>
-            <w:tcW w:w="2126" w:type="dxa"/>
-          </w:tcPr>
-          <w:p>
-            <w:r>
-              <w:t>Float</w:t>
-            </w:r>
-          </w:p>
-        </w:tc>
-        <w:tc>
-          <w:tcPr>
-            <w:tcW w:w="4536" w:type="dxa"/>
-          </w:tcPr>
-          <w:p>
-            <w:r>
-              <w:t>The longitude of the client’s HQ</w:t>
-            </w:r>
-          </w:p>
-        </w:tc>
-        <w:tc>
-          <w:tcPr>
-            <w:tcW w:w="6095" w:type="dxa"/>
-          </w:tcPr>
-          <w:p>
-            <w:r>
-              <w:t xml:space="preserve">Must be a </w:t>
-            </w:r>
-            <w:r>
-              <w:t>floating-point</w:t>
-            </w:r>
-            <w:r>
-              <w:t xml:space="preserve"> number no larger than </w:t>
-            </w:r>
-            <w:r>
-              <w:t>8 characters long</w:t>
-            </w:r>
-          </w:p>
-        </w:tc>
-      </w:tr>
-      <w:tr>
-        <w:tc>
-          <w:tcPr>
-            <w:tcW w:w="2547" w:type="dxa"/>
-          </w:tcPr>
-          <w:p>
-            <w:r>
-              <w:t>‘</w:t>
-            </w:r>
-            <w:proofErr w:type="spellStart"/>
-            <w:r>
-              <w:t>hqLatitude</w:t>
-            </w:r>
-            <w:proofErr w:type="spellEnd"/>
-            <w:r>
-              <w:t>’</w:t>
-            </w:r>
-          </w:p>
-        </w:tc>
-        <w:tc>
-          <w:tcPr>
-            <w:tcW w:w="2126" w:type="dxa"/>
-          </w:tcPr>
-          <w:p>
-            <w:r>
-              <w:t>Float</w:t>
-            </w:r>
-          </w:p>
-        </w:tc>
-        <w:tc>
-          <w:tcPr>
-            <w:tcW w:w="4536" w:type="dxa"/>
-          </w:tcPr>
-          <w:p>
-            <w:r>
-              <w:t>The latitude of the client’s HQ</w:t>
-            </w:r>
-          </w:p>
-        </w:tc>
-        <w:tc>
-          <w:tcPr>
-            <w:tcW w:w="6095" w:type="dxa"/>
-          </w:tcPr>
-          <w:p>
-            <w:r>
-              <w:t>Must be a floating-point number no larger than 8 characters long</w:t>
-            </w:r>
-          </w:p>
-        </w:tc>
-      </w:tr>
-      <w:tr>
-        <w:tc>
-          <w:tcPr>
-            <w:tcW w:w="2547" w:type="dxa"/>
-          </w:tcPr>
-          <w:p>
-            <w:r>
-              <w:t>‘</w:t>
-            </w:r>
-            <w:proofErr w:type="spellStart"/>
-            <w:r>
-              <w:t>estimatedTotalRevenue</w:t>
-            </w:r>
-            <w:proofErr w:type="spellEnd"/>
-            <w:r>
-              <w:t>’</w:t>
-            </w:r>
-          </w:p>
-        </w:tc>
-        <w:tc>
-          <w:tcPr>
-            <w:tcW w:w="2126" w:type="dxa"/>
-          </w:tcPr>
-          <w:p>
-            <w:r>
-              <w:t>Float</w:t>
-            </w:r>
-          </w:p>
-        </w:tc>
-        <w:tc>
-          <w:tcPr>
-            <w:tcW w:w="4536" w:type="dxa"/>
-          </w:tcPr>
-          <w:p>
-            <w:r>
-              <w:t>The estimated total revenue generated from all of the client’s contracts</w:t>
-            </w:r>
-          </w:p>
-        </w:tc>
-        <w:tc>
-          <w:tcPr>
-            <w:tcW w:w="6095" w:type="dxa"/>
-          </w:tcPr>
-          <w:p>
-            <w:r>
-              <w:t xml:space="preserve">Must be a floating-point number no larger than </w:t>
-            </w:r>
-            <w:r>
-              <w:t>16</w:t>
-            </w:r>
-            <w:r>
-              <w:t xml:space="preserve"> characters long</w:t>
-            </w:r>
-          </w:p>
-        </w:tc>
-      </w:tr>
-    </w:tbl>
-    <w:p/>
-    <w:p>
-      <w:r>
-        <w:t>User Entity</w:t>
-      </w:r>
-    </w:p>
-    <w:tbl>
-      <w:tblPr>
-        <w:tblStyle w:val="TableGrid"/>
-        <w:tblW w:w="15304" w:type="dxa"/>
-        <w:tblLook w:val="04A0" w:firstRow="1" w:lastRow="0" w:firstColumn="1" w:lastColumn="0" w:noHBand="0" w:noVBand="1"/>
-      </w:tblPr>
-      <w:tblGrid>
-        <w:gridCol w:w="2506"/>
-        <w:gridCol w:w="2215"/>
-        <w:gridCol w:w="4488"/>
-        <w:gridCol w:w="6095"/>
-      </w:tblGrid>
-      <w:tr>
-        <w:tc>
-          <w:tcPr>
-            <w:tcW w:w="2506" w:type="dxa"/>
-            <w:shd w:val="clear" w:color="auto" w:fill="BFBFBF" w:themeFill="background1" w:themeFillShade="BF"/>
-          </w:tcPr>
-          <w:p>
-            <w:r>
-              <w:t>Attribute</w:t>
-            </w:r>
-          </w:p>
-        </w:tc>
-        <w:tc>
-          <w:tcPr>
-            <w:tcW w:w="2215" w:type="dxa"/>
-            <w:shd w:val="clear" w:color="auto" w:fill="BFBFBF" w:themeFill="background1" w:themeFillShade="BF"/>
-          </w:tcPr>
-          <w:p>
-            <w:r>
-              <w:t>Data Type</w:t>
-            </w:r>
-          </w:p>
-        </w:tc>
-        <w:tc>
-          <w:tcPr>
-            <w:tcW w:w="4488" w:type="dxa"/>
-            <w:shd w:val="clear" w:color="auto" w:fill="BFBFBF" w:themeFill="background1" w:themeFillShade="BF"/>
-          </w:tcPr>
-          <w:p>
-            <w:r>
-              <w:t>Description</w:t>
-            </w:r>
-          </w:p>
-        </w:tc>
-        <w:tc>
-          <w:tcPr>
-            <w:tcW w:w="6095" w:type="dxa"/>
-            <w:shd w:val="clear" w:color="auto" w:fill="BFBFBF" w:themeFill="background1" w:themeFillShade="BF"/>
-          </w:tcPr>
-          <w:p>
-            <w:r>
-              <w:t>Validation Rules</w:t>
-            </w:r>
-          </w:p>
-        </w:tc>
-      </w:tr>
-      <w:tr>
-        <w:tc>
-          <w:tcPr>
-            <w:tcW w:w="2506" w:type="dxa"/>
-          </w:tcPr>
-          <w:p>
-            <w:r>
-              <w:t>‘</w:t>
-            </w:r>
-            <w:proofErr w:type="spellStart"/>
-            <w:r>
-              <w:t>userID</w:t>
-            </w:r>
-            <w:proofErr w:type="spellEnd"/>
-            <w:r>
-              <w:t>’</w:t>
-            </w:r>
-          </w:p>
-        </w:tc>
-        <w:tc>
-          <w:tcPr>
-            <w:tcW w:w="2215" w:type="dxa"/>
-          </w:tcPr>
-          <w:p>
-            <w:r>
-              <w:t>Integer</w:t>
-            </w:r>
-          </w:p>
-        </w:tc>
-        <w:tc>
-          <w:tcPr>
-            <w:tcW w:w="4488" w:type="dxa"/>
-          </w:tcPr>
-          <w:p>
-            <w:r>
-              <w:t>Unique identifier for the user</w:t>
-            </w:r>
-          </w:p>
-        </w:tc>
-        <w:tc>
-          <w:tcPr>
-            <w:tcW w:w="6095" w:type="dxa"/>
-          </w:tcPr>
-          <w:p>
-            <w:r>
-              <w:t>Must be a positive integer</w:t>
-            </w:r>
-          </w:p>
-        </w:tc>
-      </w:tr>
-      <w:tr>
-        <w:tc>
-          <w:tcPr>
-            <w:tcW w:w="2506" w:type="dxa"/>
-          </w:tcPr>
-          <w:p>
-            <w:r>
-              <w:t>‘</w:t>
-            </w:r>
-            <w:proofErr w:type="spellStart"/>
-            <w:r>
-              <w:t>userName</w:t>
-            </w:r>
-            <w:proofErr w:type="spellEnd"/>
-            <w:r>
-              <w:t>’</w:t>
-            </w:r>
-          </w:p>
-        </w:tc>
-        <w:tc>
-          <w:tcPr>
-            <w:tcW w:w="2215" w:type="dxa"/>
-          </w:tcPr>
-          <w:p>
-            <w:r>
-              <w:t>String</w:t>
-            </w:r>
-          </w:p>
-        </w:tc>
-        <w:tc>
-          <w:tcPr>
-            <w:tcW w:w="4488" w:type="dxa"/>
-          </w:tcPr>
-          <w:p>
-            <w:r>
-              <w:t>User’s display name</w:t>
-            </w:r>
-          </w:p>
-        </w:tc>
-        <w:tc>
-          <w:tcPr>
-            <w:tcW w:w="6095" w:type="dxa"/>
-          </w:tcPr>
-          <w:p>
-            <w:r>
-              <w:t>Must be alphanumeric, between 3 and 20 characters</w:t>
-            </w:r>
-          </w:p>
-        </w:tc>
-      </w:tr>
-      <w:tr>
-        <w:tc>
-          <w:tcPr>
-            <w:tcW w:w="2506" w:type="dxa"/>
-          </w:tcPr>
-          <w:p>
-            <w:r>
-              <w:t>‘</w:t>
-            </w:r>
-            <w:proofErr w:type="spellStart"/>
-            <w:r>
-              <w:t>permissionLevel</w:t>
-            </w:r>
-            <w:proofErr w:type="spellEnd"/>
-            <w:r>
-              <w:t>’</w:t>
-            </w:r>
-          </w:p>
-        </w:tc>
-        <w:tc>
-          <w:tcPr>
-            <w:tcW w:w="2215" w:type="dxa"/>
-          </w:tcPr>
-          <w:p>
-            <w:r>
-              <w:t>Integer</w:t>
-            </w:r>
-          </w:p>
-        </w:tc>
-        <w:tc>
-          <w:tcPr>
-            <w:tcW w:w="4488" w:type="dxa"/>
-          </w:tcPr>
-          <w:p>
-            <w:r>
-              <w:t>A number that determines which executable actions a user can perform</w:t>
-            </w:r>
-          </w:p>
-        </w:tc>
-        <w:tc>
-          <w:tcPr>
-            <w:tcW w:w="6095" w:type="dxa"/>
-          </w:tcPr>
-          <w:p>
-            <w:r>
-              <w:t>Must be a positive integer</w:t>
-            </w:r>
-          </w:p>
-        </w:tc>
-      </w:tr>
-      <w:tr>
-        <w:tc>
-          <w:tcPr>
-            <w:tcW w:w="2506" w:type="dxa"/>
-          </w:tcPr>
-          <w:p>
-            <w:r>
-              <w:t>‘</w:t>
-            </w:r>
-            <w:proofErr w:type="spellStart"/>
-            <w:r>
-              <w:t>loginStatus</w:t>
-            </w:r>
-            <w:proofErr w:type="spellEnd"/>
-            <w:r>
-              <w:t>’</w:t>
-            </w:r>
-          </w:p>
-        </w:tc>
-        <w:tc>
-          <w:tcPr>
-            <w:tcW w:w="2215" w:type="dxa"/>
-          </w:tcPr>
-          <w:p>
-            <w:r>
-              <w:t>Boolean</w:t>
-            </w:r>
-          </w:p>
-        </w:tc>
-        <w:tc>
-          <w:tcPr>
-            <w:tcW w:w="4488" w:type="dxa"/>
-          </w:tcPr>
-          <w:p>
-            <w:r>
-              <w:t>Verifies login credentials</w:t>
-            </w:r>
-          </w:p>
-        </w:tc>
-        <w:tc>
-          <w:tcPr>
-            <w:tcW w:w="6095" w:type="dxa"/>
-          </w:tcPr>
-          <w:p>
-            <w:r>
-              <w:t>Must be either ‘True’ or ‘False’</w:t>
-            </w:r>
-          </w:p>
-        </w:tc>
-      </w:tr>
-    </w:tbl>
-    <w:p/>
+        <w:drawing>
+          <wp:inline distT="0" distB="0" distL="0" distR="0" wp14:anchorId="6B955BD4" wp14:editId="4AD8C4B4">
+            <wp:extent cx="9779000" cy="3376930"/>
+            <wp:effectExtent l="0" t="0" r="0" b="0"/>
+            <wp:docPr id="1790394666" name="Picture 1" descr="A close-up of a document&#10;&#10;Description automatically generated"/>
+            <wp:cNvGraphicFramePr>
+              <a:graphicFrameLocks xmlns:a="http://schemas.openxmlformats.org/drawingml/2006/main" noChangeAspect="1"/>
+            </wp:cNvGraphicFramePr>
+            <a:graphic xmlns:a="http://schemas.openxmlformats.org/drawingml/2006/main">
+              <a:graphicData uri="http://schemas.openxmlformats.org/drawingml/2006/picture">
+                <pic:pic xmlns:pic="http://schemas.openxmlformats.org/drawingml/2006/picture">
+                  <pic:nvPicPr>
+                    <pic:cNvPr id="1790394666" name="Picture 1" descr="A close-up of a document&#10;&#10;Description automatically generated"/>
+                    <pic:cNvPicPr/>
+                  </pic:nvPicPr>
+                  <pic:blipFill>
+                    <a:blip r:embed="rId16"/>
+                    <a:stretch>
+                      <a:fillRect/>
+                    </a:stretch>
+                  </pic:blipFill>
+                  <pic:spPr>
+                    <a:xfrm>
+                      <a:off x="0" y="0"/>
+                      <a:ext cx="9779000" cy="3376930"/>
+                    </a:xfrm>
+                    <a:prstGeom prst="rect">
+                      <a:avLst/>
+                    </a:prstGeom>
+                  </pic:spPr>
+                </pic:pic>
+              </a:graphicData>
+            </a:graphic>
+          </wp:inline>
+        </w:drawing>
+      </w:r>
+    </w:p>
     <w:p>
       <w:pPr>
         <w:spacing w:after="160" w:line="259" w:lineRule="auto"/>
@@ -4123,7 +3296,7 @@
                     </pic:cNvPicPr>
                   </pic:nvPicPr>
                   <pic:blipFill>
-                    <a:blip r:embed="rId16" cstate="print">
+                    <a:blip r:embed="rId17" cstate="print">
                       <a:extLst>
                         <a:ext uri="{28A0092B-C50C-407E-A947-70E740481C1C}">
                           <a14:useLocalDpi xmlns:a14="http://schemas.microsoft.com/office/drawing/2010/main" val="0"/>
@@ -4162,143 +3335,749 @@
     <w:p>
       <w:pPr>
         <w:rPr>
-          <w:i/>
-          <w:iCs/>
+          <w:rFonts w:asciiTheme="majorHAnsi" w:eastAsiaTheme="majorEastAsia" w:hAnsiTheme="majorHAnsi" w:cstheme="majorBidi"/>
+          <w:color w:val="0F4761" w:themeColor="accent1" w:themeShade="BF"/>
+          <w:sz w:val="40"/>
+          <w:szCs w:val="40"/>
+        </w:rPr>
+      </w:pPr>
+      <w:r>
+        <w:rPr>
+          <w:rFonts w:asciiTheme="majorHAnsi" w:eastAsiaTheme="majorEastAsia" w:hAnsiTheme="majorHAnsi" w:cstheme="majorBidi"/>
+          <w:color w:val="0F4761" w:themeColor="accent1" w:themeShade="BF"/>
+          <w:sz w:val="40"/>
+          <w:szCs w:val="40"/>
+        </w:rPr>
+        <w:lastRenderedPageBreak/>
+        <w:t>Task 3: Testing and the Manual Test Plan</w:t>
+      </w:r>
+    </w:p>
+    <w:p>
+      <w:pPr>
+        <w:rPr>
           <w:sz w:val="18"/>
           <w:szCs w:val="20"/>
         </w:rPr>
       </w:pPr>
       <w:r>
         <w:rPr>
-          <w:i/>
-          <w:iCs/>
           <w:sz w:val="18"/>
           <w:szCs w:val="20"/>
         </w:rPr>
-        <w:lastRenderedPageBreak/>
-        <w:t>When amending a record, the user will be prompted to input a client ID linking to a record they would like to amend. The user will then need to select an attribute they would like to edit for the selected record. Once an attribute is selected, they will need to input data to replace the existing data. If the user input does not match the datatype of that attribute and does not pass the validation for that attribute, the user will be prompted to input another value. If the inputted value passes the validation check, the data is inserted into the selected place in the table and the user is returned to the action menu. At each user input stage, there will be an option to abort the process and return to the action menu.</w:t>
-      </w:r>
-    </w:p>
-    <w:p>
-      <w:pPr>
-        <w:rPr>
-          <w:i/>
-          <w:iCs/>
+        <w:t xml:space="preserve">I have chosen </w:t>
+      </w:r>
+      <w:r>
+        <w:rPr>
           <w:sz w:val="18"/>
           <w:szCs w:val="20"/>
         </w:rPr>
-      </w:pPr>
-    </w:p>
-    <w:p>
-      <w:pPr>
-        <w:rPr>
-          <w:i/>
-          <w:iCs/>
+        <w:t>p</w:t>
+      </w:r>
+      <w:r>
+        <w:rPr>
           <w:sz w:val="18"/>
           <w:szCs w:val="20"/>
         </w:rPr>
-      </w:pPr>
-      <w:r>
-        <w:rPr>
-          <w:i/>
-          <w:iCs/>
+        <w:t xml:space="preserve">ytest </w:t>
+      </w:r>
+      <w:r>
+        <w:rPr>
           <w:sz w:val="18"/>
           <w:szCs w:val="20"/>
         </w:rPr>
-        <w:t>When adding a record, the user will be prompted to input data corresponding to each attribute in the table. Each input will be validated and stored to an array. Once the user has completed the data input process, a record will be created at the end of the table with the attributes the user has entered. The table will then be displayed, showing the new record added to the bottom, and the user will be returned to the action menu. At each user input stage, there will be an option to abort the process and return to the action menu.</w:t>
-      </w:r>
-    </w:p>
-    <w:p>
-      <w:pPr>
-        <w:rPr>
-          <w:i/>
-          <w:iCs/>
+        <w:t>when developing unit tests for my program</w:t>
+      </w:r>
+      <w:r>
+        <w:rPr>
           <w:sz w:val="18"/>
           <w:szCs w:val="20"/>
         </w:rPr>
-      </w:pPr>
-    </w:p>
-    <w:p>
-      <w:pPr>
-        <w:rPr>
-          <w:i/>
-          <w:iCs/>
+        <w:t>.</w:t>
+      </w:r>
+      <w:r>
+        <w:rPr>
           <w:sz w:val="18"/>
           <w:szCs w:val="20"/>
         </w:rPr>
-      </w:pPr>
-      <w:r>
-        <w:rPr>
-          <w:i/>
-          <w:iCs/>
+        <w:t xml:space="preserve"> </w:t>
+      </w:r>
+      <w:r>
+        <w:rPr>
           <w:sz w:val="18"/>
           <w:szCs w:val="20"/>
         </w:rPr>
-        <w:t>When deleting a record, the user will be prompted to enter a client ID. Since all client ID values are unique, this will help avoid accidental deletions. If the input client ID is not valid, the user will be prompted to enter a valid ID that exists. Upon a valid user input, the user will be asked to confirm whether they are sure if they want to delete the record with the selected ID. If the user’s answer is yes, the record will be deleted and the table will be displayed. If the user answer is no, they will be asked to select another record. There will be an option for the user to abort the process and return to the action menu instead of entering a client ID.</w:t>
-      </w:r>
-    </w:p>
-    <w:p>
-      <w:pPr>
-        <w:rPr>
-          <w:i/>
-          <w:iCs/>
+        <w:t>Tracebacks</w:t>
+      </w:r>
+      <w:r>
+        <w:rPr>
           <w:sz w:val="18"/>
           <w:szCs w:val="20"/>
         </w:rPr>
-      </w:pPr>
-    </w:p>
-    <w:p>
-      <w:pPr>
-        <w:rPr>
-          <w:i/>
-          <w:iCs/>
+        <w:t xml:space="preserve"> are provided</w:t>
+      </w:r>
+      <w:r>
+        <w:rPr>
           <w:sz w:val="18"/>
           <w:szCs w:val="20"/>
         </w:rPr>
-      </w:pPr>
-      <w:r>
-        <w:rPr>
-          <w:i/>
-          <w:iCs/>
+        <w:t xml:space="preserve"> making </w:t>
+      </w:r>
+      <w:r>
+        <w:rPr>
           <w:sz w:val="18"/>
           <w:szCs w:val="20"/>
         </w:rPr>
-        <w:t xml:space="preserve">When displaying records, the user will be prompted to enter an attribute they would like to search by. If input attribute does not match any of the attributes in the table, the user will be prompted to enter a valid attribute. Once the input is valid, the user is required to input their search data. If the program queries the table and finds records that have matching attributes to the search term, they will be displayed. If none are found, the program will inform the user that no results have been found. Specific records can be selected if the user searches for a client ID attribute, and multiple records can be selected if the user decides to request based on another field (a user requesting for all active clients). </w:t>
-      </w:r>
-    </w:p>
-    <w:p>
-      <w:pPr>
-        <w:rPr>
-          <w:i/>
-          <w:iCs/>
+        <w:t>d</w:t>
+      </w:r>
+      <w:r>
+        <w:rPr>
           <w:sz w:val="18"/>
           <w:szCs w:val="20"/>
         </w:rPr>
-      </w:pPr>
-    </w:p>
-    <w:p>
-      <w:pPr>
-        <w:rPr>
-          <w:i/>
-          <w:iCs/>
+        <w:t>ifferentiating between passing, failing and skipped tests</w:t>
+      </w:r>
+      <w:r>
+        <w:rPr>
           <w:sz w:val="18"/>
           <w:szCs w:val="20"/>
         </w:rPr>
-      </w:pPr>
-    </w:p>
-    <w:p>
-      <w:pPr>
-        <w:rPr>
-          <w:i/>
-          <w:iCs/>
+        <w:t xml:space="preserve"> </w:t>
+      </w:r>
+      <w:r>
+        <w:rPr>
           <w:sz w:val="18"/>
           <w:szCs w:val="20"/>
         </w:rPr>
+        <w:t>easy</w:t>
+      </w:r>
+      <w:r>
+        <w:rPr>
+          <w:sz w:val="18"/>
+          <w:szCs w:val="20"/>
+        </w:rPr>
+        <w:t>.</w:t>
+      </w:r>
+      <w:r>
+        <w:rPr>
+          <w:sz w:val="18"/>
+          <w:szCs w:val="20"/>
+        </w:rPr>
+        <w:t xml:space="preserve"> </w:t>
+      </w:r>
+      <w:r>
+        <w:rPr>
+          <w:sz w:val="18"/>
+          <w:szCs w:val="20"/>
+        </w:rPr>
+        <w:t xml:space="preserve">I </w:t>
+      </w:r>
+      <w:r>
+        <w:rPr>
+          <w:sz w:val="18"/>
+          <w:szCs w:val="20"/>
+        </w:rPr>
+        <w:t>chose</w:t>
+      </w:r>
+      <w:r>
+        <w:rPr>
+          <w:sz w:val="18"/>
+          <w:szCs w:val="20"/>
+        </w:rPr>
+        <w:t xml:space="preserve"> unit tests</w:t>
+      </w:r>
+      <w:r>
+        <w:rPr>
+          <w:sz w:val="18"/>
+          <w:szCs w:val="20"/>
+        </w:rPr>
+        <w:t xml:space="preserve"> </w:t>
+      </w:r>
+      <w:r>
+        <w:rPr>
+          <w:sz w:val="18"/>
+          <w:szCs w:val="20"/>
+        </w:rPr>
+        <w:t xml:space="preserve">because it is a consistent and repeatable method of testing my code. </w:t>
+      </w:r>
+      <w:r>
+        <w:rPr>
+          <w:sz w:val="18"/>
+          <w:szCs w:val="20"/>
+        </w:rPr>
+        <w:t>Unit tests with pytest are less time-consuming</w:t>
+      </w:r>
+      <w:r>
+        <w:rPr>
+          <w:sz w:val="18"/>
+          <w:szCs w:val="20"/>
+        </w:rPr>
+        <w:t xml:space="preserve"> and</w:t>
+      </w:r>
+      <w:r>
+        <w:rPr>
+          <w:sz w:val="18"/>
+          <w:szCs w:val="20"/>
+        </w:rPr>
+        <w:t xml:space="preserve"> less </w:t>
+      </w:r>
+      <w:r>
+        <w:rPr>
+          <w:sz w:val="18"/>
+          <w:szCs w:val="20"/>
+        </w:rPr>
+        <w:t>error prone</w:t>
+      </w:r>
+      <w:r>
+        <w:rPr>
+          <w:sz w:val="18"/>
+          <w:szCs w:val="20"/>
+        </w:rPr>
+        <w:t xml:space="preserve"> </w:t>
+      </w:r>
+      <w:r>
+        <w:rPr>
+          <w:sz w:val="18"/>
+          <w:szCs w:val="20"/>
+        </w:rPr>
+        <w:t xml:space="preserve">when compared to </w:t>
+      </w:r>
+      <w:r>
+        <w:rPr>
+          <w:sz w:val="18"/>
+          <w:szCs w:val="20"/>
+        </w:rPr>
+        <w:t>manual testing</w:t>
+      </w:r>
+      <w:r>
+        <w:rPr>
+          <w:sz w:val="18"/>
+          <w:szCs w:val="20"/>
+        </w:rPr>
+        <w:t xml:space="preserve">. </w:t>
+      </w:r>
+      <w:r>
+        <w:rPr>
+          <w:sz w:val="18"/>
+          <w:szCs w:val="20"/>
+        </w:rPr>
+        <w:t>‘</w:t>
+      </w:r>
+      <w:proofErr w:type="spellStart"/>
+      <w:r>
+        <w:rPr>
+          <w:sz w:val="18"/>
+          <w:szCs w:val="20"/>
+        </w:rPr>
+        <w:t>U</w:t>
+      </w:r>
+      <w:r>
+        <w:rPr>
+          <w:sz w:val="18"/>
+          <w:szCs w:val="20"/>
+        </w:rPr>
+        <w:t>nittest</w:t>
+      </w:r>
+      <w:proofErr w:type="spellEnd"/>
+      <w:r>
+        <w:rPr>
+          <w:sz w:val="18"/>
+          <w:szCs w:val="20"/>
+        </w:rPr>
+        <w:t>’</w:t>
+      </w:r>
+      <w:r>
+        <w:rPr>
+          <w:sz w:val="18"/>
+          <w:szCs w:val="20"/>
+        </w:rPr>
+        <w:t xml:space="preserve"> </w:t>
+      </w:r>
+      <w:r>
+        <w:rPr>
+          <w:sz w:val="18"/>
+          <w:szCs w:val="20"/>
+        </w:rPr>
+        <w:t>is a part of the python standard library</w:t>
+      </w:r>
+      <w:r>
+        <w:rPr>
+          <w:sz w:val="18"/>
+          <w:szCs w:val="20"/>
+        </w:rPr>
+        <w:t xml:space="preserve">, </w:t>
+      </w:r>
+      <w:r>
+        <w:rPr>
+          <w:sz w:val="18"/>
+          <w:szCs w:val="20"/>
+          <w:highlight w:val="cyan"/>
+        </w:rPr>
+        <w:t>however it can be more verbose and less flexible than pytest</w:t>
+      </w:r>
+      <w:r>
+        <w:rPr>
+          <w:sz w:val="18"/>
+          <w:szCs w:val="20"/>
+          <w:highlight w:val="cyan"/>
+        </w:rPr>
+        <w:t>.</w:t>
+      </w:r>
+      <w:r>
+        <w:rPr>
+          <w:sz w:val="18"/>
+          <w:szCs w:val="20"/>
+        </w:rPr>
+        <w:t xml:space="preserve"> </w:t>
+      </w:r>
+      <w:r>
+        <w:rPr>
+          <w:sz w:val="18"/>
+          <w:szCs w:val="20"/>
+        </w:rPr>
+        <w:t>While methods such as integration testing are important</w:t>
+      </w:r>
+      <w:r>
+        <w:rPr>
+          <w:sz w:val="18"/>
+          <w:szCs w:val="20"/>
+        </w:rPr>
+        <w:t xml:space="preserve">, they are typically slower and more complex to set up. Unit tests focus on individual </w:t>
+      </w:r>
+      <w:r>
+        <w:rPr>
+          <w:sz w:val="18"/>
+          <w:szCs w:val="20"/>
+        </w:rPr>
+        <w:t>components</w:t>
+      </w:r>
+      <w:r>
+        <w:rPr>
+          <w:sz w:val="18"/>
+          <w:szCs w:val="20"/>
+        </w:rPr>
+        <w:t xml:space="preserve"> which </w:t>
+      </w:r>
+      <w:r>
+        <w:rPr>
+          <w:sz w:val="18"/>
+          <w:szCs w:val="20"/>
+        </w:rPr>
+        <w:t>make</w:t>
+      </w:r>
+      <w:r>
+        <w:rPr>
+          <w:sz w:val="18"/>
+          <w:szCs w:val="20"/>
+        </w:rPr>
+        <w:t xml:space="preserve">s writing </w:t>
+      </w:r>
+      <w:r>
+        <w:rPr>
+          <w:sz w:val="18"/>
+          <w:szCs w:val="20"/>
+        </w:rPr>
+        <w:t xml:space="preserve">tests faster and </w:t>
+      </w:r>
+      <w:r>
+        <w:rPr>
+          <w:sz w:val="18"/>
+          <w:szCs w:val="20"/>
+        </w:rPr>
+        <w:t>easier and</w:t>
+      </w:r>
+      <w:r>
+        <w:rPr>
+          <w:sz w:val="18"/>
+          <w:szCs w:val="20"/>
+        </w:rPr>
+        <w:t xml:space="preserve"> sui</w:t>
+      </w:r>
+      <w:r>
+        <w:rPr>
+          <w:sz w:val="18"/>
+          <w:szCs w:val="20"/>
+        </w:rPr>
+        <w:t>ts the criteria for this project.</w:t>
+      </w:r>
+    </w:p>
+    <w:p>
+      <w:pPr>
+        <w:rPr>
+          <w:sz w:val="18"/>
+          <w:szCs w:val="20"/>
+        </w:rPr>
       </w:pPr>
     </w:p>
+    <w:tbl>
+      <w:tblPr>
+        <w:tblStyle w:val="TableGrid"/>
+        <w:tblW w:w="0" w:type="auto"/>
+        <w:tblLook w:val="04A0" w:firstRow="1" w:lastRow="0" w:firstColumn="1" w:lastColumn="0" w:noHBand="0" w:noVBand="1"/>
+      </w:tblPr>
+      <w:tblGrid>
+        <w:gridCol w:w="3847"/>
+        <w:gridCol w:w="3847"/>
+        <w:gridCol w:w="3848"/>
+        <w:gridCol w:w="3848"/>
+      </w:tblGrid>
+      <w:tr>
+        <w:tc>
+          <w:tcPr>
+            <w:tcW w:w="3847" w:type="dxa"/>
+          </w:tcPr>
+          <w:p>
+            <w:r>
+              <w:t>Test data</w:t>
+            </w:r>
+          </w:p>
+        </w:tc>
+        <w:tc>
+          <w:tcPr>
+            <w:tcW w:w="3847" w:type="dxa"/>
+          </w:tcPr>
+          <w:p>
+            <w:r>
+              <w:t>Actions</w:t>
+            </w:r>
+          </w:p>
+        </w:tc>
+        <w:tc>
+          <w:tcPr>
+            <w:tcW w:w="3848" w:type="dxa"/>
+          </w:tcPr>
+          <w:p>
+            <w:r>
+              <w:t>Expected results</w:t>
+            </w:r>
+          </w:p>
+        </w:tc>
+        <w:tc>
+          <w:tcPr>
+            <w:tcW w:w="3848" w:type="dxa"/>
+          </w:tcPr>
+          <w:p>
+            <w:r>
+              <w:t>Test evidence</w:t>
+            </w:r>
+          </w:p>
+        </w:tc>
+      </w:tr>
+      <w:tr>
+        <w:tc>
+          <w:tcPr>
+            <w:tcW w:w="3847" w:type="dxa"/>
+          </w:tcPr>
+          <w:p/>
+        </w:tc>
+        <w:tc>
+          <w:tcPr>
+            <w:tcW w:w="3847" w:type="dxa"/>
+          </w:tcPr>
+          <w:p/>
+        </w:tc>
+        <w:tc>
+          <w:tcPr>
+            <w:tcW w:w="3848" w:type="dxa"/>
+          </w:tcPr>
+          <w:p/>
+        </w:tc>
+        <w:tc>
+          <w:tcPr>
+            <w:tcW w:w="3848" w:type="dxa"/>
+          </w:tcPr>
+          <w:p/>
+        </w:tc>
+      </w:tr>
+      <w:tr>
+        <w:tc>
+          <w:tcPr>
+            <w:tcW w:w="3847" w:type="dxa"/>
+          </w:tcPr>
+          <w:p/>
+        </w:tc>
+        <w:tc>
+          <w:tcPr>
+            <w:tcW w:w="3847" w:type="dxa"/>
+          </w:tcPr>
+          <w:p/>
+        </w:tc>
+        <w:tc>
+          <w:tcPr>
+            <w:tcW w:w="3848" w:type="dxa"/>
+          </w:tcPr>
+          <w:p/>
+        </w:tc>
+        <w:tc>
+          <w:tcPr>
+            <w:tcW w:w="3848" w:type="dxa"/>
+          </w:tcPr>
+          <w:p/>
+        </w:tc>
+      </w:tr>
+      <w:tr>
+        <w:tc>
+          <w:tcPr>
+            <w:tcW w:w="3847" w:type="dxa"/>
+          </w:tcPr>
+          <w:p/>
+        </w:tc>
+        <w:tc>
+          <w:tcPr>
+            <w:tcW w:w="3847" w:type="dxa"/>
+          </w:tcPr>
+          <w:p/>
+        </w:tc>
+        <w:tc>
+          <w:tcPr>
+            <w:tcW w:w="3848" w:type="dxa"/>
+          </w:tcPr>
+          <w:p/>
+        </w:tc>
+        <w:tc>
+          <w:tcPr>
+            <w:tcW w:w="3848" w:type="dxa"/>
+          </w:tcPr>
+          <w:p/>
+        </w:tc>
+      </w:tr>
+      <w:tr>
+        <w:tc>
+          <w:tcPr>
+            <w:tcW w:w="3847" w:type="dxa"/>
+          </w:tcPr>
+          <w:p/>
+        </w:tc>
+        <w:tc>
+          <w:tcPr>
+            <w:tcW w:w="3847" w:type="dxa"/>
+          </w:tcPr>
+          <w:p/>
+        </w:tc>
+        <w:tc>
+          <w:tcPr>
+            <w:tcW w:w="3848" w:type="dxa"/>
+          </w:tcPr>
+          <w:p/>
+        </w:tc>
+        <w:tc>
+          <w:tcPr>
+            <w:tcW w:w="3848" w:type="dxa"/>
+          </w:tcPr>
+          <w:p/>
+        </w:tc>
+      </w:tr>
+      <w:tr>
+        <w:tc>
+          <w:tcPr>
+            <w:tcW w:w="3847" w:type="dxa"/>
+          </w:tcPr>
+          <w:p/>
+        </w:tc>
+        <w:tc>
+          <w:tcPr>
+            <w:tcW w:w="3847" w:type="dxa"/>
+          </w:tcPr>
+          <w:p/>
+        </w:tc>
+        <w:tc>
+          <w:tcPr>
+            <w:tcW w:w="3848" w:type="dxa"/>
+          </w:tcPr>
+          <w:p/>
+        </w:tc>
+        <w:tc>
+          <w:tcPr>
+            <w:tcW w:w="3848" w:type="dxa"/>
+          </w:tcPr>
+          <w:p/>
+        </w:tc>
+      </w:tr>
+      <w:tr>
+        <w:tc>
+          <w:tcPr>
+            <w:tcW w:w="3847" w:type="dxa"/>
+          </w:tcPr>
+          <w:p/>
+        </w:tc>
+        <w:tc>
+          <w:tcPr>
+            <w:tcW w:w="3847" w:type="dxa"/>
+          </w:tcPr>
+          <w:p/>
+        </w:tc>
+        <w:tc>
+          <w:tcPr>
+            <w:tcW w:w="3848" w:type="dxa"/>
+          </w:tcPr>
+          <w:p/>
+        </w:tc>
+        <w:tc>
+          <w:tcPr>
+            <w:tcW w:w="3848" w:type="dxa"/>
+          </w:tcPr>
+          <w:p/>
+        </w:tc>
+      </w:tr>
+      <w:tr>
+        <w:tc>
+          <w:tcPr>
+            <w:tcW w:w="3847" w:type="dxa"/>
+          </w:tcPr>
+          <w:p/>
+        </w:tc>
+        <w:tc>
+          <w:tcPr>
+            <w:tcW w:w="3847" w:type="dxa"/>
+          </w:tcPr>
+          <w:p/>
+        </w:tc>
+        <w:tc>
+          <w:tcPr>
+            <w:tcW w:w="3848" w:type="dxa"/>
+          </w:tcPr>
+          <w:p/>
+        </w:tc>
+        <w:tc>
+          <w:tcPr>
+            <w:tcW w:w="3848" w:type="dxa"/>
+          </w:tcPr>
+          <w:p/>
+        </w:tc>
+      </w:tr>
+      <w:tr>
+        <w:tc>
+          <w:tcPr>
+            <w:tcW w:w="3847" w:type="dxa"/>
+          </w:tcPr>
+          <w:p/>
+        </w:tc>
+        <w:tc>
+          <w:tcPr>
+            <w:tcW w:w="3847" w:type="dxa"/>
+          </w:tcPr>
+          <w:p/>
+        </w:tc>
+        <w:tc>
+          <w:tcPr>
+            <w:tcW w:w="3848" w:type="dxa"/>
+          </w:tcPr>
+          <w:p/>
+        </w:tc>
+        <w:tc>
+          <w:tcPr>
+            <w:tcW w:w="3848" w:type="dxa"/>
+          </w:tcPr>
+          <w:p/>
+        </w:tc>
+      </w:tr>
+      <w:tr>
+        <w:tc>
+          <w:tcPr>
+            <w:tcW w:w="3847" w:type="dxa"/>
+          </w:tcPr>
+          <w:p/>
+        </w:tc>
+        <w:tc>
+          <w:tcPr>
+            <w:tcW w:w="3847" w:type="dxa"/>
+          </w:tcPr>
+          <w:p/>
+        </w:tc>
+        <w:tc>
+          <w:tcPr>
+            <w:tcW w:w="3848" w:type="dxa"/>
+          </w:tcPr>
+          <w:p/>
+        </w:tc>
+        <w:tc>
+          <w:tcPr>
+            <w:tcW w:w="3848" w:type="dxa"/>
+          </w:tcPr>
+          <w:p/>
+        </w:tc>
+      </w:tr>
+      <w:tr>
+        <w:tc>
+          <w:tcPr>
+            <w:tcW w:w="3847" w:type="dxa"/>
+          </w:tcPr>
+          <w:p/>
+        </w:tc>
+        <w:tc>
+          <w:tcPr>
+            <w:tcW w:w="3847" w:type="dxa"/>
+          </w:tcPr>
+          <w:p/>
+        </w:tc>
+        <w:tc>
+          <w:tcPr>
+            <w:tcW w:w="3848" w:type="dxa"/>
+          </w:tcPr>
+          <w:p/>
+        </w:tc>
+        <w:tc>
+          <w:tcPr>
+            <w:tcW w:w="3848" w:type="dxa"/>
+          </w:tcPr>
+          <w:p/>
+        </w:tc>
+      </w:tr>
+      <w:tr>
+        <w:tc>
+          <w:tcPr>
+            <w:tcW w:w="3847" w:type="dxa"/>
+          </w:tcPr>
+          <w:p/>
+        </w:tc>
+        <w:tc>
+          <w:tcPr>
+            <w:tcW w:w="3847" w:type="dxa"/>
+          </w:tcPr>
+          <w:p/>
+        </w:tc>
+        <w:tc>
+          <w:tcPr>
+            <w:tcW w:w="3848" w:type="dxa"/>
+          </w:tcPr>
+          <w:p/>
+        </w:tc>
+        <w:tc>
+          <w:tcPr>
+            <w:tcW w:w="3848" w:type="dxa"/>
+          </w:tcPr>
+          <w:p/>
+        </w:tc>
+      </w:tr>
+      <w:tr>
+        <w:tc>
+          <w:tcPr>
+            <w:tcW w:w="3847" w:type="dxa"/>
+          </w:tcPr>
+          <w:p/>
+        </w:tc>
+        <w:tc>
+          <w:tcPr>
+            <w:tcW w:w="3847" w:type="dxa"/>
+          </w:tcPr>
+          <w:p/>
+        </w:tc>
+        <w:tc>
+          <w:tcPr>
+            <w:tcW w:w="3848" w:type="dxa"/>
+          </w:tcPr>
+          <w:p/>
+        </w:tc>
+        <w:tc>
+          <w:tcPr>
+            <w:tcW w:w="3848" w:type="dxa"/>
+          </w:tcPr>
+          <w:p/>
+        </w:tc>
+      </w:tr>
+    </w:tbl>
     <w:p/>
     <w:sectPr>
-      <w:footerReference w:type="default" r:id="rId17"/>
+      <w:footerReference w:type="default" r:id="rId18"/>
       <w:pgSz w:w="16840" w:h="11900" w:orient="landscape"/>
       <w:pgMar w:top="720" w:right="720" w:bottom="720" w:left="720" w:header="720" w:footer="720" w:gutter="0"/>
       <w:cols w:space="340"/>
@@ -4337,7 +4116,6 @@
         <w:docPartUnique/>
       </w:docPartObj>
     </w:sdtPr>
-    <w:sdtEndPr/>
     <w:sdtContent>
       <w:p>
         <w:pPr>

</xml_diff>